<commit_message>
Cambios ADT list – laboratorio 3.
</commit_message>
<xml_diff>
--- a/Docs/Observaciones-Lab 3.docx
+++ b/Docs/Observaciones-Lab 3.docx
@@ -57,16 +57,8 @@
         <w:rPr>
           <w:lang w:val="es-419"/>
         </w:rPr>
-        <w:t xml:space="preserve">Cod </w:t>
-      </w:r>
-      <w:proofErr w:type="spellStart"/>
-      <w:r>
-        <w:rPr>
-          <w:lang w:val="es-419"/>
-        </w:rPr>
-        <w:t>XXXX</w:t>
-      </w:r>
-      <w:proofErr w:type="spellEnd"/>
+        <w:t>Cod XXXX</w:t>
+      </w:r>
     </w:p>
     <w:p>
       <w:pPr>
@@ -92,16 +84,8 @@
         <w:rPr>
           <w:lang w:val="es-419"/>
         </w:rPr>
-        <w:t xml:space="preserve">2 Cod </w:t>
-      </w:r>
-      <w:proofErr w:type="spellStart"/>
-      <w:r>
-        <w:rPr>
-          <w:lang w:val="es-419"/>
-        </w:rPr>
-        <w:t>XXXX</w:t>
-      </w:r>
-      <w:proofErr w:type="spellEnd"/>
+        <w:t>2 Cod XXXX</w:t>
+      </w:r>
     </w:p>
     <w:p>
       <w:pPr>
@@ -121,16 +105,8 @@
         <w:rPr>
           <w:lang w:val="es-419"/>
         </w:rPr>
-        <w:t xml:space="preserve">Estudiante 3 Cod </w:t>
-      </w:r>
-      <w:proofErr w:type="spellStart"/>
-      <w:r>
-        <w:rPr>
-          <w:lang w:val="es-419"/>
-        </w:rPr>
-        <w:t>XXXX</w:t>
-      </w:r>
-      <w:proofErr w:type="spellEnd"/>
+        <w:t>Estudiante 3 Cod XXXX</w:t>
+      </w:r>
     </w:p>
     <w:p>
       <w:pPr>
@@ -184,6 +160,15 @@
         </w:rPr>
         <w:t>con el usuario?</w:t>
       </w:r>
+    </w:p>
+    <w:p>
+      <w:pPr>
+        <w:pStyle w:val="ListParagraph"/>
+        <w:ind w:left="360"/>
+        <w:rPr>
+          <w:lang w:val="es-419"/>
+        </w:rPr>
+      </w:pPr>
     </w:p>
     <w:p>
       <w:pPr>
@@ -2183,12 +2168,14 @@
 </file>
 
 <file path=customXml/item1.xml><?xml version="1.0" encoding="utf-8"?>
-<?mso-contentType ?>
-<FormTemplates xmlns="http://schemas.microsoft.com/sharepoint/v3/contenttype/forms">
-  <Display>DocumentLibraryForm</Display>
-  <Edit>DocumentLibraryForm</Edit>
-  <New>DocumentLibraryForm</New>
-</FormTemplates>
+<p:properties xmlns:p="http://schemas.microsoft.com/office/2006/metadata/properties" xmlns:xsi="http://www.w3.org/2001/XMLSchema-instance" xmlns:pc="http://schemas.microsoft.com/office/infopath/2007/PartnerControls">
+  <documentManagement>
+    <TaxCatchAll xmlns="85e30bcc-d76c-4413-8e4d-2dce22fb0743" xsi:nil="true"/>
+    <lcf76f155ced4ddcb4097134ff3c332f xmlns="164883f8-7691-4ecf-b54a-664c0d0edefe">
+      <Terms xmlns="http://schemas.microsoft.com/office/infopath/2007/PartnerControls"/>
+    </lcf76f155ced4ddcb4097134ff3c332f>
+  </documentManagement>
+</p:properties>
 </file>
 
 <file path=customXml/item2.xml><?xml version="1.0" encoding="utf-8"?>
@@ -2429,20 +2416,21 @@
 </file>
 
 <file path=customXml/item3.xml><?xml version="1.0" encoding="utf-8"?>
-<p:properties xmlns:p="http://schemas.microsoft.com/office/2006/metadata/properties" xmlns:xsi="http://www.w3.org/2001/XMLSchema-instance" xmlns:pc="http://schemas.microsoft.com/office/infopath/2007/PartnerControls">
-  <documentManagement>
-    <TaxCatchAll xmlns="85e30bcc-d76c-4413-8e4d-2dce22fb0743" xsi:nil="true"/>
-    <lcf76f155ced4ddcb4097134ff3c332f xmlns="164883f8-7691-4ecf-b54a-664c0d0edefe">
-      <Terms xmlns="http://schemas.microsoft.com/office/infopath/2007/PartnerControls"/>
-    </lcf76f155ced4ddcb4097134ff3c332f>
-  </documentManagement>
-</p:properties>
+<?mso-contentType ?>
+<FormTemplates xmlns="http://schemas.microsoft.com/sharepoint/v3/contenttype/forms">
+  <Display>DocumentLibraryForm</Display>
+  <Edit>DocumentLibraryForm</Edit>
+  <New>DocumentLibraryForm</New>
+</FormTemplates>
 </file>
 
 <file path=customXml/itemProps1.xml><?xml version="1.0" encoding="utf-8"?>
-<ds:datastoreItem xmlns:ds="http://schemas.openxmlformats.org/officeDocument/2006/customXml" ds:itemID="{B3B62105-A15B-4F03-B2AF-F9FA3D834D50}">
+<ds:datastoreItem xmlns:ds="http://schemas.openxmlformats.org/officeDocument/2006/customXml" ds:itemID="{4F9B4879-3E5E-4E1C-A7C4-2EA154FE9AA4}">
   <ds:schemaRefs>
-    <ds:schemaRef ds:uri="http://schemas.microsoft.com/sharepoint/v3/contenttype/forms"/>
+    <ds:schemaRef ds:uri="http://schemas.microsoft.com/office/2006/metadata/properties"/>
+    <ds:schemaRef ds:uri="http://schemas.microsoft.com/office/infopath/2007/PartnerControls"/>
+    <ds:schemaRef ds:uri="85e30bcc-d76c-4413-8e4d-2dce22fb0743"/>
+    <ds:schemaRef ds:uri="164883f8-7691-4ecf-b54a-664c0d0edefe"/>
   </ds:schemaRefs>
 </ds:datastoreItem>
 </file>
@@ -2467,12 +2455,9 @@
 </file>
 
 <file path=customXml/itemProps3.xml><?xml version="1.0" encoding="utf-8"?>
-<ds:datastoreItem xmlns:ds="http://schemas.openxmlformats.org/officeDocument/2006/customXml" ds:itemID="{4F9B4879-3E5E-4E1C-A7C4-2EA154FE9AA4}">
+<ds:datastoreItem xmlns:ds="http://schemas.openxmlformats.org/officeDocument/2006/customXml" ds:itemID="{B3B62105-A15B-4F03-B2AF-F9FA3D834D50}">
   <ds:schemaRefs>
-    <ds:schemaRef ds:uri="http://schemas.microsoft.com/office/2006/metadata/properties"/>
-    <ds:schemaRef ds:uri="http://schemas.microsoft.com/office/infopath/2007/PartnerControls"/>
-    <ds:schemaRef ds:uri="85e30bcc-d76c-4413-8e4d-2dce22fb0743"/>
-    <ds:schemaRef ds:uri="164883f8-7691-4ecf-b54a-664c0d0edefe"/>
+    <ds:schemaRef ds:uri="http://schemas.microsoft.com/sharepoint/v3/contenttype/forms"/>
   </ds:schemaRefs>
 </ds:datastoreItem>
 </file>
</xml_diff>